<commit_message>
updated docs and fixed bugs
</commit_message>
<xml_diff>
--- a/Documentation.docx
+++ b/Documentation.docx
@@ -25,10 +25,7 @@
         <w:t xml:space="preserve"> </w:t>
       </w:r>
       <w:r>
-        <w:t>Technical Test</w:t>
-      </w:r>
-      <w:r>
-        <w:t xml:space="preserve"> </w:t>
+        <w:t xml:space="preserve">Technical Test </w:t>
       </w:r>
       <w:r>
         <w:rPr>
@@ -166,24 +163,14 @@
       <w:r>
         <w:t xml:space="preserve">Figure </w:t>
       </w:r>
-      <w:r>
-        <w:fldChar w:fldCharType="begin"/>
-      </w:r>
-      <w:r>
-        <w:instrText xml:space="preserve"> SEQ Figure \* ARABIC </w:instrText>
-      </w:r>
-      <w:r>
-        <w:fldChar w:fldCharType="separate"/>
-      </w:r>
-      <w:r>
-        <w:rPr>
-          <w:noProof/>
-        </w:rPr>
-        <w:t>1</w:t>
-      </w:r>
-      <w:r>
-        <w:fldChar w:fldCharType="end"/>
-      </w:r>
+      <w:fldSimple w:instr=" SEQ Figure \* ARABIC ">
+        <w:r>
+          <w:rPr>
+            <w:noProof/>
+          </w:rPr>
+          <w:t>1</w:t>
+        </w:r>
+      </w:fldSimple>
       <w:r>
         <w:t>. ERD</w:t>
       </w:r>
@@ -1197,24 +1184,14 @@
       <w:r>
         <w:t xml:space="preserve">Figure </w:t>
       </w:r>
-      <w:r>
-        <w:fldChar w:fldCharType="begin"/>
-      </w:r>
-      <w:r>
-        <w:instrText xml:space="preserve"> SEQ Figure \* ARABIC </w:instrText>
-      </w:r>
-      <w:r>
-        <w:fldChar w:fldCharType="separate"/>
-      </w:r>
-      <w:r>
-        <w:rPr>
-          <w:noProof/>
-        </w:rPr>
-        <w:t>2</w:t>
-      </w:r>
-      <w:r>
-        <w:fldChar w:fldCharType="end"/>
-      </w:r>
+      <w:fldSimple w:instr=" SEQ Figure \* ARABIC ">
+        <w:r>
+          <w:rPr>
+            <w:noProof/>
+          </w:rPr>
+          <w:t>2</w:t>
+        </w:r>
+      </w:fldSimple>
       <w:r>
         <w:t>. Navigation bar for guest (left), admin (middle), participant (right)</w:t>
       </w:r>
@@ -1322,24 +1299,14 @@
       <w:r>
         <w:t xml:space="preserve">Figure </w:t>
       </w:r>
-      <w:r>
-        <w:fldChar w:fldCharType="begin"/>
-      </w:r>
-      <w:r>
-        <w:instrText xml:space="preserve"> SEQ Figure \* ARABIC </w:instrText>
-      </w:r>
-      <w:r>
-        <w:fldChar w:fldCharType="separate"/>
-      </w:r>
-      <w:r>
-        <w:rPr>
-          <w:noProof/>
-        </w:rPr>
-        <w:t>3</w:t>
-      </w:r>
-      <w:r>
-        <w:fldChar w:fldCharType="end"/>
-      </w:r>
+      <w:fldSimple w:instr=" SEQ Figure \* ARABIC ">
+        <w:r>
+          <w:rPr>
+            <w:noProof/>
+          </w:rPr>
+          <w:t>3</w:t>
+        </w:r>
+      </w:fldSimple>
       <w:r>
         <w:t>. Home page for guest</w:t>
       </w:r>
@@ -1441,24 +1408,14 @@
       <w:r>
         <w:t xml:space="preserve">Figure </w:t>
       </w:r>
-      <w:r>
-        <w:fldChar w:fldCharType="begin"/>
-      </w:r>
-      <w:r>
-        <w:instrText xml:space="preserve"> SEQ Figure \* ARABIC </w:instrText>
-      </w:r>
-      <w:r>
-        <w:fldChar w:fldCharType="separate"/>
-      </w:r>
-      <w:r>
-        <w:rPr>
-          <w:noProof/>
-        </w:rPr>
-        <w:t>4</w:t>
-      </w:r>
-      <w:r>
-        <w:fldChar w:fldCharType="end"/>
-      </w:r>
+      <w:fldSimple w:instr=" SEQ Figure \* ARABIC ">
+        <w:r>
+          <w:rPr>
+            <w:noProof/>
+          </w:rPr>
+          <w:t>4</w:t>
+        </w:r>
+      </w:fldSimple>
       <w:r>
         <w:t>. Home page for admin</w:t>
       </w:r>
@@ -1619,24 +1576,14 @@
       <w:r>
         <w:t xml:space="preserve">Figure </w:t>
       </w:r>
-      <w:r>
-        <w:fldChar w:fldCharType="begin"/>
-      </w:r>
-      <w:r>
-        <w:instrText xml:space="preserve"> SEQ Figure \* ARABIC </w:instrText>
-      </w:r>
-      <w:r>
-        <w:fldChar w:fldCharType="separate"/>
-      </w:r>
-      <w:r>
-        <w:rPr>
-          <w:noProof/>
-        </w:rPr>
-        <w:t>5</w:t>
-      </w:r>
-      <w:r>
-        <w:fldChar w:fldCharType="end"/>
-      </w:r>
+      <w:fldSimple w:instr=" SEQ Figure \* ARABIC ">
+        <w:r>
+          <w:rPr>
+            <w:noProof/>
+          </w:rPr>
+          <w:t>5</w:t>
+        </w:r>
+      </w:fldSimple>
       <w:r>
         <w:t>. Home page for participant (already taken the test)</w:t>
       </w:r>
@@ -1694,24 +1641,14 @@
       <w:r>
         <w:t xml:space="preserve">Figure </w:t>
       </w:r>
-      <w:r>
-        <w:fldChar w:fldCharType="begin"/>
-      </w:r>
-      <w:r>
-        <w:instrText xml:space="preserve"> SEQ Figure \* ARABIC </w:instrText>
-      </w:r>
-      <w:r>
-        <w:fldChar w:fldCharType="separate"/>
-      </w:r>
-      <w:r>
-        <w:rPr>
-          <w:noProof/>
-        </w:rPr>
-        <w:t>6</w:t>
-      </w:r>
-      <w:r>
-        <w:fldChar w:fldCharType="end"/>
-      </w:r>
+      <w:fldSimple w:instr=" SEQ Figure \* ARABIC ">
+        <w:r>
+          <w:rPr>
+            <w:noProof/>
+          </w:rPr>
+          <w:t>6</w:t>
+        </w:r>
+      </w:fldSimple>
       <w:r>
         <w:t>. Schedule summary for participant (Test not yet started)</w:t>
       </w:r>
@@ -1769,24 +1706,14 @@
       <w:r>
         <w:t xml:space="preserve">Figure </w:t>
       </w:r>
-      <w:r>
-        <w:fldChar w:fldCharType="begin"/>
-      </w:r>
-      <w:r>
-        <w:instrText xml:space="preserve"> SEQ Figure \* ARABIC </w:instrText>
-      </w:r>
-      <w:r>
-        <w:fldChar w:fldCharType="separate"/>
-      </w:r>
-      <w:r>
-        <w:rPr>
-          <w:noProof/>
-        </w:rPr>
-        <w:t>7</w:t>
-      </w:r>
-      <w:r>
-        <w:fldChar w:fldCharType="end"/>
-      </w:r>
+      <w:fldSimple w:instr=" SEQ Figure \* ARABIC ">
+        <w:r>
+          <w:rPr>
+            <w:noProof/>
+          </w:rPr>
+          <w:t>7</w:t>
+        </w:r>
+      </w:fldSimple>
       <w:r>
         <w:t>.</w:t>
       </w:r>
@@ -1853,24 +1780,14 @@
       <w:r>
         <w:t xml:space="preserve">Figure </w:t>
       </w:r>
-      <w:r>
-        <w:fldChar w:fldCharType="begin"/>
-      </w:r>
-      <w:r>
-        <w:instrText xml:space="preserve"> SEQ Figure \* ARABIC </w:instrText>
-      </w:r>
-      <w:r>
-        <w:fldChar w:fldCharType="separate"/>
-      </w:r>
-      <w:r>
-        <w:rPr>
-          <w:noProof/>
-        </w:rPr>
-        <w:t>8</w:t>
-      </w:r>
-      <w:r>
-        <w:fldChar w:fldCharType="end"/>
-      </w:r>
+      <w:fldSimple w:instr=" SEQ Figure \* ARABIC ">
+        <w:r>
+          <w:rPr>
+            <w:noProof/>
+          </w:rPr>
+          <w:t>8</w:t>
+        </w:r>
+      </w:fldSimple>
       <w:r>
         <w:t xml:space="preserve">. </w:t>
       </w:r>
@@ -2123,24 +2040,14 @@
       <w:r>
         <w:t xml:space="preserve">Figure </w:t>
       </w:r>
-      <w:r>
-        <w:fldChar w:fldCharType="begin"/>
-      </w:r>
-      <w:r>
-        <w:instrText xml:space="preserve"> SEQ Figure \* ARABIC </w:instrText>
-      </w:r>
-      <w:r>
-        <w:fldChar w:fldCharType="separate"/>
-      </w:r>
-      <w:r>
-        <w:rPr>
-          <w:noProof/>
-        </w:rPr>
-        <w:t>9</w:t>
-      </w:r>
-      <w:r>
-        <w:fldChar w:fldCharType="end"/>
-      </w:r>
+      <w:fldSimple w:instr=" SEQ Figure \* ARABIC ">
+        <w:r>
+          <w:rPr>
+            <w:noProof/>
+          </w:rPr>
+          <w:t>9</w:t>
+        </w:r>
+      </w:fldSimple>
       <w:r>
         <w:t>. Manage question page (with no question to be previewed)</w:t>
       </w:r>
@@ -2263,24 +2170,14 @@
       <w:r>
         <w:t xml:space="preserve">Figure </w:t>
       </w:r>
-      <w:r>
-        <w:fldChar w:fldCharType="begin"/>
-      </w:r>
-      <w:r>
-        <w:instrText xml:space="preserve"> SEQ Figure \* ARABIC </w:instrText>
-      </w:r>
-      <w:r>
-        <w:fldChar w:fldCharType="separate"/>
-      </w:r>
-      <w:r>
-        <w:rPr>
-          <w:noProof/>
-        </w:rPr>
-        <w:t>10</w:t>
-      </w:r>
-      <w:r>
-        <w:fldChar w:fldCharType="end"/>
-      </w:r>
+      <w:fldSimple w:instr=" SEQ Figure \* ARABIC ">
+        <w:r>
+          <w:rPr>
+            <w:noProof/>
+          </w:rPr>
+          <w:t>10</w:t>
+        </w:r>
+      </w:fldSimple>
       <w:r>
         <w:t>. Question preview (Multiple Choice)</w:t>
       </w:r>
@@ -2338,24 +2235,14 @@
       <w:r>
         <w:t xml:space="preserve">Figure </w:t>
       </w:r>
-      <w:r>
-        <w:fldChar w:fldCharType="begin"/>
-      </w:r>
-      <w:r>
-        <w:instrText xml:space="preserve"> SEQ Figure \* ARABIC </w:instrText>
-      </w:r>
-      <w:r>
-        <w:fldChar w:fldCharType="separate"/>
-      </w:r>
-      <w:r>
-        <w:rPr>
-          <w:noProof/>
-        </w:rPr>
-        <w:t>11</w:t>
-      </w:r>
-      <w:r>
-        <w:fldChar w:fldCharType="end"/>
-      </w:r>
+      <w:fldSimple w:instr=" SEQ Figure \* ARABIC ">
+        <w:r>
+          <w:rPr>
+            <w:noProof/>
+          </w:rPr>
+          <w:t>11</w:t>
+        </w:r>
+      </w:fldSimple>
       <w:r>
         <w:t xml:space="preserve">. </w:t>
       </w:r>
@@ -2423,24 +2310,14 @@
       <w:r>
         <w:t xml:space="preserve">Figure </w:t>
       </w:r>
-      <w:r>
-        <w:fldChar w:fldCharType="begin"/>
-      </w:r>
-      <w:r>
-        <w:instrText xml:space="preserve"> SEQ Figure \* ARABIC </w:instrText>
-      </w:r>
-      <w:r>
-        <w:fldChar w:fldCharType="separate"/>
-      </w:r>
-      <w:r>
-        <w:rPr>
-          <w:noProof/>
-        </w:rPr>
-        <w:t>12</w:t>
-      </w:r>
-      <w:r>
-        <w:fldChar w:fldCharType="end"/>
-      </w:r>
+      <w:fldSimple w:instr=" SEQ Figure \* ARABIC ">
+        <w:r>
+          <w:rPr>
+            <w:noProof/>
+          </w:rPr>
+          <w:t>12</w:t>
+        </w:r>
+      </w:fldSimple>
       <w:r>
         <w:t xml:space="preserve">. </w:t>
       </w:r>
@@ -2507,24 +2384,14 @@
       <w:r>
         <w:t xml:space="preserve">Figure </w:t>
       </w:r>
-      <w:r>
-        <w:fldChar w:fldCharType="begin"/>
-      </w:r>
-      <w:r>
-        <w:instrText xml:space="preserve"> SEQ Figure \* ARABIC </w:instrText>
-      </w:r>
-      <w:r>
-        <w:fldChar w:fldCharType="separate"/>
-      </w:r>
-      <w:r>
-        <w:rPr>
-          <w:noProof/>
-        </w:rPr>
-        <w:t>13</w:t>
-      </w:r>
-      <w:r>
-        <w:fldChar w:fldCharType="end"/>
-      </w:r>
+      <w:fldSimple w:instr=" SEQ Figure \* ARABIC ">
+        <w:r>
+          <w:rPr>
+            <w:noProof/>
+          </w:rPr>
+          <w:t>13</w:t>
+        </w:r>
+      </w:fldSimple>
       <w:r>
         <w:t xml:space="preserve">. </w:t>
       </w:r>
@@ -2591,24 +2458,14 @@
       <w:r>
         <w:t xml:space="preserve">Figure </w:t>
       </w:r>
-      <w:r>
-        <w:fldChar w:fldCharType="begin"/>
-      </w:r>
-      <w:r>
-        <w:instrText xml:space="preserve"> SEQ Figure \* ARABIC </w:instrText>
-      </w:r>
-      <w:r>
-        <w:fldChar w:fldCharType="separate"/>
-      </w:r>
-      <w:r>
-        <w:rPr>
-          <w:noProof/>
-        </w:rPr>
-        <w:t>14</w:t>
-      </w:r>
-      <w:r>
-        <w:fldChar w:fldCharType="end"/>
-      </w:r>
+      <w:fldSimple w:instr=" SEQ Figure \* ARABIC ">
+        <w:r>
+          <w:rPr>
+            <w:noProof/>
+          </w:rPr>
+          <w:t>14</w:t>
+        </w:r>
+      </w:fldSimple>
       <w:r>
         <w:t xml:space="preserve">. </w:t>
       </w:r>
@@ -2961,24 +2818,14 @@
       <w:r>
         <w:t xml:space="preserve">Figure </w:t>
       </w:r>
-      <w:r>
-        <w:fldChar w:fldCharType="begin"/>
-      </w:r>
-      <w:r>
-        <w:instrText xml:space="preserve"> SEQ Figure \* ARABIC </w:instrText>
-      </w:r>
-      <w:r>
-        <w:fldChar w:fldCharType="separate"/>
-      </w:r>
-      <w:r>
-        <w:rPr>
-          <w:noProof/>
-        </w:rPr>
-        <w:t>15</w:t>
-      </w:r>
-      <w:r>
-        <w:fldChar w:fldCharType="end"/>
-      </w:r>
+      <w:fldSimple w:instr=" SEQ Figure \* ARABIC ">
+        <w:r>
+          <w:rPr>
+            <w:noProof/>
+          </w:rPr>
+          <w:t>15</w:t>
+        </w:r>
+      </w:fldSimple>
       <w:r>
         <w:t>. Add question form (no type selected)</w:t>
       </w:r>
@@ -3260,24 +3107,14 @@
       <w:r>
         <w:t xml:space="preserve">Figure </w:t>
       </w:r>
-      <w:r>
-        <w:fldChar w:fldCharType="begin"/>
-      </w:r>
-      <w:r>
-        <w:instrText xml:space="preserve"> SEQ Figure \* ARABIC </w:instrText>
-      </w:r>
-      <w:r>
-        <w:fldChar w:fldCharType="separate"/>
-      </w:r>
-      <w:r>
-        <w:rPr>
-          <w:noProof/>
-        </w:rPr>
-        <w:t>16</w:t>
-      </w:r>
-      <w:r>
-        <w:fldChar w:fldCharType="end"/>
-      </w:r>
+      <w:fldSimple w:instr=" SEQ Figure \* ARABIC ">
+        <w:r>
+          <w:rPr>
+            <w:noProof/>
+          </w:rPr>
+          <w:t>16</w:t>
+        </w:r>
+      </w:fldSimple>
       <w:r>
         <w:t>. Add question form (select from list / multiple choice)</w:t>
       </w:r>
@@ -3335,24 +3172,14 @@
       <w:r>
         <w:t xml:space="preserve">Figure </w:t>
       </w:r>
-      <w:r>
-        <w:fldChar w:fldCharType="begin"/>
-      </w:r>
-      <w:r>
-        <w:instrText xml:space="preserve"> SEQ Figure \* ARABIC </w:instrText>
-      </w:r>
-      <w:r>
-        <w:fldChar w:fldCharType="separate"/>
-      </w:r>
-      <w:r>
-        <w:rPr>
-          <w:noProof/>
-        </w:rPr>
-        <w:t>17</w:t>
-      </w:r>
-      <w:r>
-        <w:fldChar w:fldCharType="end"/>
-      </w:r>
+      <w:fldSimple w:instr=" SEQ Figure \* ARABIC ">
+        <w:r>
+          <w:rPr>
+            <w:noProof/>
+          </w:rPr>
+          <w:t>17</w:t>
+        </w:r>
+      </w:fldSimple>
       <w:r>
         <w:t>. Add question form (boolean / essay / file upload)</w:t>
       </w:r>
@@ -3430,24 +3257,14 @@
       <w:r>
         <w:t xml:space="preserve">Figure </w:t>
       </w:r>
-      <w:r>
-        <w:fldChar w:fldCharType="begin"/>
-      </w:r>
-      <w:r>
-        <w:instrText xml:space="preserve"> SEQ Figure \* ARABIC </w:instrText>
-      </w:r>
-      <w:r>
-        <w:fldChar w:fldCharType="separate"/>
-      </w:r>
-      <w:r>
-        <w:rPr>
-          <w:noProof/>
-        </w:rPr>
-        <w:t>18</w:t>
-      </w:r>
-      <w:r>
-        <w:fldChar w:fldCharType="end"/>
-      </w:r>
+      <w:fldSimple w:instr=" SEQ Figure \* ARABIC ">
+        <w:r>
+          <w:rPr>
+            <w:noProof/>
+          </w:rPr>
+          <w:t>18</w:t>
+        </w:r>
+      </w:fldSimple>
       <w:r>
         <w:t>. Validation for add question form</w:t>
       </w:r>
@@ -3485,10 +3302,7 @@
         <w:ind w:left="1418"/>
       </w:pPr>
       <w:r>
-        <w:t>if</w:t>
-      </w:r>
-      <w:r>
-        <w:t xml:space="preserve"> the </w:t>
+        <w:t xml:space="preserve">if the </w:t>
       </w:r>
       <w:r>
         <w:rPr>
@@ -3498,10 +3312,7 @@
         <w:t>selected type is multiple choice, select from list, or boolean</w:t>
       </w:r>
       <w:r>
-        <w:t xml:space="preserve">, then </w:t>
-      </w:r>
-      <w:r>
-        <w:t xml:space="preserve">admin must </w:t>
+        <w:t xml:space="preserve">, then admin must </w:t>
       </w:r>
       <w:r>
         <w:rPr>
@@ -3565,24 +3376,14 @@
       <w:r>
         <w:t xml:space="preserve">Figure </w:t>
       </w:r>
-      <w:r>
-        <w:fldChar w:fldCharType="begin"/>
-      </w:r>
-      <w:r>
-        <w:instrText xml:space="preserve"> SEQ Figure \* ARABIC </w:instrText>
-      </w:r>
-      <w:r>
-        <w:fldChar w:fldCharType="separate"/>
-      </w:r>
-      <w:r>
-        <w:rPr>
-          <w:noProof/>
-        </w:rPr>
-        <w:t>19</w:t>
-      </w:r>
-      <w:r>
-        <w:fldChar w:fldCharType="end"/>
-      </w:r>
+      <w:fldSimple w:instr=" SEQ Figure \* ARABIC ">
+        <w:r>
+          <w:rPr>
+            <w:noProof/>
+          </w:rPr>
+          <w:t>19</w:t>
+        </w:r>
+      </w:fldSimple>
       <w:r>
         <w:t>. Choose correct answer (boolean / multiple list / select from list)</w:t>
       </w:r>
@@ -3832,24 +3633,14 @@
       <w:r>
         <w:t xml:space="preserve">Figure </w:t>
       </w:r>
-      <w:r>
-        <w:fldChar w:fldCharType="begin"/>
-      </w:r>
-      <w:r>
-        <w:instrText xml:space="preserve"> SEQ Figure \* ARABIC </w:instrText>
-      </w:r>
-      <w:r>
-        <w:fldChar w:fldCharType="separate"/>
-      </w:r>
-      <w:r>
-        <w:rPr>
-          <w:noProof/>
-        </w:rPr>
-        <w:t>20</w:t>
-      </w:r>
-      <w:r>
-        <w:fldChar w:fldCharType="end"/>
-      </w:r>
+      <w:fldSimple w:instr=" SEQ Figure \* ARABIC ">
+        <w:r>
+          <w:rPr>
+            <w:noProof/>
+          </w:rPr>
+          <w:t>20</w:t>
+        </w:r>
+      </w:fldSimple>
       <w:r>
         <w:t>. Choose correct answer (essay / file upload)</w:t>
       </w:r>
@@ -4026,24 +3817,14 @@
       <w:r>
         <w:t xml:space="preserve">Figure </w:t>
       </w:r>
-      <w:r>
-        <w:fldChar w:fldCharType="begin"/>
-      </w:r>
-      <w:r>
-        <w:instrText xml:space="preserve"> SEQ Figure \* ARABIC </w:instrText>
-      </w:r>
-      <w:r>
-        <w:fldChar w:fldCharType="separate"/>
-      </w:r>
-      <w:r>
-        <w:rPr>
-          <w:noProof/>
-        </w:rPr>
-        <w:t>21</w:t>
-      </w:r>
-      <w:r>
-        <w:fldChar w:fldCharType="end"/>
-      </w:r>
+      <w:fldSimple w:instr=" SEQ Figure \* ARABIC ">
+        <w:r>
+          <w:rPr>
+            <w:noProof/>
+          </w:rPr>
+          <w:t>21</w:t>
+        </w:r>
+      </w:fldSimple>
       <w:r>
         <w:t>. Update question (multiple choice / select from list)</w:t>
       </w:r>
@@ -4101,24 +3882,14 @@
       <w:r>
         <w:t xml:space="preserve">Figure </w:t>
       </w:r>
-      <w:r>
-        <w:fldChar w:fldCharType="begin"/>
-      </w:r>
-      <w:r>
-        <w:instrText xml:space="preserve"> SEQ Figure \* ARABIC </w:instrText>
-      </w:r>
-      <w:r>
-        <w:fldChar w:fldCharType="separate"/>
-      </w:r>
-      <w:r>
-        <w:rPr>
-          <w:noProof/>
-        </w:rPr>
-        <w:t>22</w:t>
-      </w:r>
-      <w:r>
-        <w:fldChar w:fldCharType="end"/>
-      </w:r>
+      <w:fldSimple w:instr=" SEQ Figure \* ARABIC ">
+        <w:r>
+          <w:rPr>
+            <w:noProof/>
+          </w:rPr>
+          <w:t>22</w:t>
+        </w:r>
+      </w:fldSimple>
       <w:r>
         <w:t>. Update question (essay / boolean / file upload)</w:t>
       </w:r>
@@ -4657,24 +4428,14 @@
       <w:r>
         <w:t xml:space="preserve">Figure </w:t>
       </w:r>
-      <w:r>
-        <w:fldChar w:fldCharType="begin"/>
-      </w:r>
-      <w:r>
-        <w:instrText xml:space="preserve"> SEQ Figure \* ARABIC </w:instrText>
-      </w:r>
-      <w:r>
-        <w:fldChar w:fldCharType="separate"/>
-      </w:r>
-      <w:r>
-        <w:rPr>
-          <w:noProof/>
-        </w:rPr>
-        <w:t>23</w:t>
-      </w:r>
-      <w:r>
-        <w:fldChar w:fldCharType="end"/>
-      </w:r>
+      <w:fldSimple w:instr=" SEQ Figure \* ARABIC ">
+        <w:r>
+          <w:rPr>
+            <w:noProof/>
+          </w:rPr>
+          <w:t>23</w:t>
+        </w:r>
+      </w:fldSimple>
       <w:r>
         <w:t>. Manage schedule</w:t>
       </w:r>
@@ -4732,24 +4493,14 @@
       <w:r>
         <w:t xml:space="preserve">Figure </w:t>
       </w:r>
-      <w:r>
-        <w:fldChar w:fldCharType="begin"/>
-      </w:r>
-      <w:r>
-        <w:instrText xml:space="preserve"> SEQ Figure \* ARABIC </w:instrText>
-      </w:r>
-      <w:r>
-        <w:fldChar w:fldCharType="separate"/>
-      </w:r>
-      <w:r>
-        <w:rPr>
-          <w:noProof/>
-        </w:rPr>
-        <w:t>24</w:t>
-      </w:r>
-      <w:r>
-        <w:fldChar w:fldCharType="end"/>
-      </w:r>
+      <w:fldSimple w:instr=" SEQ Figure \* ARABIC ">
+        <w:r>
+          <w:rPr>
+            <w:noProof/>
+          </w:rPr>
+          <w:t>24</w:t>
+        </w:r>
+      </w:fldSimple>
       <w:r>
         <w:t>. Manage schedule (passed deadline)</w:t>
       </w:r>
@@ -5320,24 +5071,14 @@
       <w:r>
         <w:t xml:space="preserve">Figure </w:t>
       </w:r>
-      <w:r>
-        <w:fldChar w:fldCharType="begin"/>
-      </w:r>
-      <w:r>
-        <w:instrText xml:space="preserve"> SEQ Figure \* ARABIC </w:instrText>
-      </w:r>
-      <w:r>
-        <w:fldChar w:fldCharType="separate"/>
-      </w:r>
-      <w:r>
-        <w:rPr>
-          <w:noProof/>
-        </w:rPr>
-        <w:t>25</w:t>
-      </w:r>
-      <w:r>
-        <w:fldChar w:fldCharType="end"/>
-      </w:r>
+      <w:fldSimple w:instr=" SEQ Figure \* ARABIC ">
+        <w:r>
+          <w:rPr>
+            <w:noProof/>
+          </w:rPr>
+          <w:t>25</w:t>
+        </w:r>
+      </w:fldSimple>
       <w:r>
         <w:t>. Add Schedule</w:t>
       </w:r>
@@ -5574,24 +5315,14 @@
       <w:r>
         <w:t xml:space="preserve">Figure </w:t>
       </w:r>
-      <w:r>
-        <w:fldChar w:fldCharType="begin"/>
-      </w:r>
-      <w:r>
-        <w:instrText xml:space="preserve"> SEQ Figure \* ARABIC </w:instrText>
-      </w:r>
-      <w:r>
-        <w:fldChar w:fldCharType="separate"/>
-      </w:r>
-      <w:r>
-        <w:rPr>
-          <w:noProof/>
-        </w:rPr>
-        <w:t>26</w:t>
-      </w:r>
-      <w:r>
-        <w:fldChar w:fldCharType="end"/>
-      </w:r>
+      <w:fldSimple w:instr=" SEQ Figure \* ARABIC ">
+        <w:r>
+          <w:rPr>
+            <w:noProof/>
+          </w:rPr>
+          <w:t>26</w:t>
+        </w:r>
+      </w:fldSimple>
       <w:r>
         <w:t>. Update schedule</w:t>
       </w:r>
@@ -5860,24 +5591,14 @@
       <w:r>
         <w:t xml:space="preserve">Figure </w:t>
       </w:r>
-      <w:r>
-        <w:fldChar w:fldCharType="begin"/>
-      </w:r>
-      <w:r>
-        <w:instrText xml:space="preserve"> SEQ Figure \* ARABIC </w:instrText>
-      </w:r>
-      <w:r>
-        <w:fldChar w:fldCharType="separate"/>
-      </w:r>
-      <w:r>
-        <w:rPr>
-          <w:noProof/>
-        </w:rPr>
-        <w:t>27</w:t>
-      </w:r>
-      <w:r>
-        <w:fldChar w:fldCharType="end"/>
-      </w:r>
+      <w:fldSimple w:instr=" SEQ Figure \* ARABIC ">
+        <w:r>
+          <w:rPr>
+            <w:noProof/>
+          </w:rPr>
+          <w:t>27</w:t>
+        </w:r>
+      </w:fldSimple>
       <w:r>
         <w:t>. Manage participant</w:t>
       </w:r>
@@ -6331,24 +6052,14 @@
       <w:r>
         <w:t xml:space="preserve">Figure </w:t>
       </w:r>
-      <w:r>
-        <w:fldChar w:fldCharType="begin"/>
-      </w:r>
-      <w:r>
-        <w:instrText xml:space="preserve"> SEQ Figure \* ARABIC </w:instrText>
-      </w:r>
-      <w:r>
-        <w:fldChar w:fldCharType="separate"/>
-      </w:r>
-      <w:r>
-        <w:rPr>
-          <w:noProof/>
-        </w:rPr>
-        <w:t>28</w:t>
-      </w:r>
-      <w:r>
-        <w:fldChar w:fldCharType="end"/>
-      </w:r>
+      <w:fldSimple w:instr=" SEQ Figure \* ARABIC ">
+        <w:r>
+          <w:rPr>
+            <w:noProof/>
+          </w:rPr>
+          <w:t>28</w:t>
+        </w:r>
+      </w:fldSimple>
       <w:r>
         <w:t>. Answer status (passed)</w:t>
       </w:r>
@@ -6407,24 +6118,14 @@
       <w:r>
         <w:t xml:space="preserve">Figure </w:t>
       </w:r>
-      <w:r>
-        <w:fldChar w:fldCharType="begin"/>
-      </w:r>
-      <w:r>
-        <w:instrText xml:space="preserve"> SEQ Figure \* ARABIC </w:instrText>
-      </w:r>
-      <w:r>
-        <w:fldChar w:fldCharType="separate"/>
-      </w:r>
-      <w:r>
-        <w:rPr>
-          <w:noProof/>
-        </w:rPr>
-        <w:t>29</w:t>
-      </w:r>
-      <w:r>
-        <w:fldChar w:fldCharType="end"/>
-      </w:r>
+      <w:fldSimple w:instr=" SEQ Figure \* ARABIC ">
+        <w:r>
+          <w:rPr>
+            <w:noProof/>
+          </w:rPr>
+          <w:t>29</w:t>
+        </w:r>
+      </w:fldSimple>
       <w:r>
         <w:t>. Answer status (not verified)</w:t>
       </w:r>
@@ -6482,24 +6183,14 @@
       <w:r>
         <w:t xml:space="preserve">Figure </w:t>
       </w:r>
-      <w:r>
-        <w:fldChar w:fldCharType="begin"/>
-      </w:r>
-      <w:r>
-        <w:instrText xml:space="preserve"> SEQ Figure \* ARABIC </w:instrText>
-      </w:r>
-      <w:r>
-        <w:fldChar w:fldCharType="separate"/>
-      </w:r>
-      <w:r>
-        <w:rPr>
-          <w:noProof/>
-        </w:rPr>
-        <w:t>30</w:t>
-      </w:r>
-      <w:r>
-        <w:fldChar w:fldCharType="end"/>
-      </w:r>
+      <w:fldSimple w:instr=" SEQ Figure \* ARABIC ">
+        <w:r>
+          <w:rPr>
+            <w:noProof/>
+          </w:rPr>
+          <w:t>30</w:t>
+        </w:r>
+      </w:fldSimple>
       <w:r>
         <w:t>. Answer status (failed)</w:t>
       </w:r>
@@ -6717,24 +6408,14 @@
       <w:r>
         <w:t xml:space="preserve">Figure </w:t>
       </w:r>
-      <w:r>
-        <w:fldChar w:fldCharType="begin"/>
-      </w:r>
-      <w:r>
-        <w:instrText xml:space="preserve"> SEQ Figure \* ARABIC </w:instrText>
-      </w:r>
-      <w:r>
-        <w:fldChar w:fldCharType="separate"/>
-      </w:r>
-      <w:r>
-        <w:rPr>
-          <w:noProof/>
-        </w:rPr>
-        <w:t>31</w:t>
-      </w:r>
-      <w:r>
-        <w:fldChar w:fldCharType="end"/>
-      </w:r>
+      <w:fldSimple w:instr=" SEQ Figure \* ARABIC ">
+        <w:r>
+          <w:rPr>
+            <w:noProof/>
+          </w:rPr>
+          <w:t>31</w:t>
+        </w:r>
+      </w:fldSimple>
       <w:r>
         <w:t>. View answer status</w:t>
       </w:r>
@@ -7210,24 +6891,14 @@
       <w:r>
         <w:t xml:space="preserve">Figure </w:t>
       </w:r>
-      <w:r>
-        <w:fldChar w:fldCharType="begin"/>
-      </w:r>
-      <w:r>
-        <w:instrText xml:space="preserve"> SEQ Figure \* ARABIC </w:instrText>
-      </w:r>
-      <w:r>
-        <w:fldChar w:fldCharType="separate"/>
-      </w:r>
-      <w:r>
-        <w:rPr>
-          <w:noProof/>
-        </w:rPr>
-        <w:t>32</w:t>
-      </w:r>
-      <w:r>
-        <w:fldChar w:fldCharType="end"/>
-      </w:r>
+      <w:fldSimple w:instr=" SEQ Figure \* ARABIC ">
+        <w:r>
+          <w:rPr>
+            <w:noProof/>
+          </w:rPr>
+          <w:t>32</w:t>
+        </w:r>
+      </w:fldSimple>
       <w:r>
         <w:t>. Test page</w:t>
       </w:r>
@@ -7285,24 +6956,14 @@
       <w:r>
         <w:t xml:space="preserve">Figure </w:t>
       </w:r>
-      <w:r>
-        <w:fldChar w:fldCharType="begin"/>
-      </w:r>
-      <w:r>
-        <w:instrText xml:space="preserve"> SEQ Figure \* ARABIC </w:instrText>
-      </w:r>
-      <w:r>
-        <w:fldChar w:fldCharType="separate"/>
-      </w:r>
-      <w:r>
-        <w:rPr>
-          <w:noProof/>
-        </w:rPr>
-        <w:t>33</w:t>
-      </w:r>
-      <w:r>
-        <w:fldChar w:fldCharType="end"/>
-      </w:r>
+      <w:fldSimple w:instr=" SEQ Figure \* ARABIC ">
+        <w:r>
+          <w:rPr>
+            <w:noProof/>
+          </w:rPr>
+          <w:t>33</w:t>
+        </w:r>
+      </w:fldSimple>
       <w:r>
         <w:t>. Test page (continue)</w:t>
       </w:r>
@@ -7611,24 +7272,14 @@
       <w:r>
         <w:t xml:space="preserve">Figure </w:t>
       </w:r>
-      <w:r>
-        <w:fldChar w:fldCharType="begin"/>
-      </w:r>
-      <w:r>
-        <w:instrText xml:space="preserve"> SEQ Figure \* ARABIC </w:instrText>
-      </w:r>
-      <w:r>
-        <w:fldChar w:fldCharType="separate"/>
-      </w:r>
-      <w:r>
-        <w:rPr>
-          <w:noProof/>
-        </w:rPr>
-        <w:t>34</w:t>
-      </w:r>
-      <w:r>
-        <w:fldChar w:fldCharType="end"/>
-      </w:r>
+      <w:fldSimple w:instr=" SEQ Figure \* ARABIC ">
+        <w:r>
+          <w:rPr>
+            <w:noProof/>
+          </w:rPr>
+          <w:t>34</w:t>
+        </w:r>
+      </w:fldSimple>
       <w:r>
         <w:t>. Uploaded file upload input</w:t>
       </w:r>
@@ -7853,24 +7504,14 @@
       <w:r>
         <w:t xml:space="preserve">Figure </w:t>
       </w:r>
-      <w:r>
-        <w:fldChar w:fldCharType="begin"/>
-      </w:r>
-      <w:r>
-        <w:instrText xml:space="preserve"> SEQ Figure \* ARABIC </w:instrText>
-      </w:r>
-      <w:r>
-        <w:fldChar w:fldCharType="separate"/>
-      </w:r>
-      <w:r>
-        <w:rPr>
-          <w:noProof/>
-        </w:rPr>
-        <w:t>35</w:t>
-      </w:r>
-      <w:r>
-        <w:fldChar w:fldCharType="end"/>
-      </w:r>
+      <w:fldSimple w:instr=" SEQ Figure \* ARABIC ">
+        <w:r>
+          <w:rPr>
+            <w:noProof/>
+          </w:rPr>
+          <w:t>35</w:t>
+        </w:r>
+      </w:fldSimple>
       <w:r>
         <w:t>. Login page</w:t>
       </w:r>
@@ -8030,24 +7671,14 @@
       <w:r>
         <w:t xml:space="preserve">Figure </w:t>
       </w:r>
-      <w:r>
-        <w:fldChar w:fldCharType="begin"/>
-      </w:r>
-      <w:r>
-        <w:instrText xml:space="preserve"> SEQ Figure \* ARABIC </w:instrText>
-      </w:r>
-      <w:r>
-        <w:fldChar w:fldCharType="separate"/>
-      </w:r>
-      <w:r>
-        <w:rPr>
-          <w:noProof/>
-        </w:rPr>
-        <w:t>36</w:t>
-      </w:r>
-      <w:r>
-        <w:fldChar w:fldCharType="end"/>
-      </w:r>
+      <w:fldSimple w:instr=" SEQ Figure \* ARABIC ">
+        <w:r>
+          <w:rPr>
+            <w:noProof/>
+          </w:rPr>
+          <w:t>36</w:t>
+        </w:r>
+      </w:fldSimple>
       <w:r>
         <w:t>. Register page</w:t>
       </w:r>
@@ -8080,14 +7711,7 @@
           <w:b/>
           <w:bCs/>
         </w:rPr>
-        <w:t>Optimization</w:t>
-      </w:r>
-      <w:r>
-        <w:rPr>
-          <w:b/>
-          <w:bCs/>
-        </w:rPr>
-        <w:t xml:space="preserve"> / Efficiency / Ease of use</w:t>
+        <w:t>Efficiency</w:t>
       </w:r>
     </w:p>
     <w:p>
@@ -8101,6 +7725,248 @@
       <w:r>
         <w:t>Almost all DB operations are using async / await to ensure that fetching data does not block the UI thread.</w:t>
       </w:r>
+    </w:p>
+    <w:p>
+      <w:r>
+        <w:rPr>
+          <w:noProof/>
+        </w:rPr>
+        <w:drawing>
+          <wp:inline distT="0" distB="0" distL="0" distR="0" wp14:anchorId="7122455A" wp14:editId="54D74580">
+            <wp:extent cx="5731510" cy="762635"/>
+            <wp:effectExtent l="0" t="0" r="2540" b="0"/>
+            <wp:docPr id="5" name="Picture 5" descr="Text&#10;&#10;Description automatically generated"/>
+            <wp:cNvGraphicFramePr>
+              <a:graphicFrameLocks xmlns:a="http://schemas.openxmlformats.org/drawingml/2006/main" noChangeAspect="1"/>
+            </wp:cNvGraphicFramePr>
+            <a:graphic xmlns:a="http://schemas.openxmlformats.org/drawingml/2006/main">
+              <a:graphicData uri="http://schemas.openxmlformats.org/drawingml/2006/picture">
+                <pic:pic xmlns:pic="http://schemas.openxmlformats.org/drawingml/2006/picture">
+                  <pic:nvPicPr>
+                    <pic:cNvPr id="5" name="Picture 5" descr="Text&#10;&#10;Description automatically generated"/>
+                    <pic:cNvPicPr/>
+                  </pic:nvPicPr>
+                  <pic:blipFill>
+                    <a:blip r:embed="rId50"/>
+                    <a:stretch>
+                      <a:fillRect/>
+                    </a:stretch>
+                  </pic:blipFill>
+                  <pic:spPr>
+                    <a:xfrm>
+                      <a:off x="0" y="0"/>
+                      <a:ext cx="5731510" cy="762635"/>
+                    </a:xfrm>
+                    <a:prstGeom prst="rect">
+                      <a:avLst/>
+                    </a:prstGeom>
+                  </pic:spPr>
+                </pic:pic>
+              </a:graphicData>
+            </a:graphic>
+          </wp:inline>
+        </w:drawing>
+      </w:r>
+    </w:p>
+    <w:p>
+      <w:pPr>
+        <w:pStyle w:val="ListParagraph"/>
+        <w:numPr>
+          <w:ilvl w:val="0"/>
+          <w:numId w:val="21"/>
+        </w:numPr>
+      </w:pPr>
+      <w:r>
+        <w:t>Us</w:t>
+      </w:r>
+      <w:r>
+        <w:t>ing</w:t>
+      </w:r>
+      <w:r>
+        <w:t xml:space="preserve"> @key directive when showing component in looping, this will let blazor only update the needed element when change occurs to the list . Ex: when I delete one of the schedule, blazor will only remove the element from the container, not affecting the whole list.</w:t>
+      </w:r>
+    </w:p>
+    <w:p>
+      <w:pPr>
+        <w:jc w:val="center"/>
+      </w:pPr>
+      <w:r>
+        <w:rPr>
+          <w:noProof/>
+        </w:rPr>
+        <w:drawing>
+          <wp:inline distT="0" distB="0" distL="0" distR="0" wp14:anchorId="268992C4" wp14:editId="06D03F99">
+            <wp:extent cx="4324350" cy="1581150"/>
+            <wp:effectExtent l="0" t="0" r="0" b="0"/>
+            <wp:docPr id="2" name="Picture 2" descr="Graphical user interface, text, website&#10;&#10;Description automatically generated"/>
+            <wp:cNvGraphicFramePr>
+              <a:graphicFrameLocks xmlns:a="http://schemas.openxmlformats.org/drawingml/2006/main" noChangeAspect="1"/>
+            </wp:cNvGraphicFramePr>
+            <a:graphic xmlns:a="http://schemas.openxmlformats.org/drawingml/2006/main">
+              <a:graphicData uri="http://schemas.openxmlformats.org/drawingml/2006/picture">
+                <pic:pic xmlns:pic="http://schemas.openxmlformats.org/drawingml/2006/picture">
+                  <pic:nvPicPr>
+                    <pic:cNvPr id="2" name="Picture 2" descr="Graphical user interface, text, website&#10;&#10;Description automatically generated"/>
+                    <pic:cNvPicPr/>
+                  </pic:nvPicPr>
+                  <pic:blipFill>
+                    <a:blip r:embed="rId51"/>
+                    <a:stretch>
+                      <a:fillRect/>
+                    </a:stretch>
+                  </pic:blipFill>
+                  <pic:spPr>
+                    <a:xfrm>
+                      <a:off x="0" y="0"/>
+                      <a:ext cx="4324350" cy="1581150"/>
+                    </a:xfrm>
+                    <a:prstGeom prst="rect">
+                      <a:avLst/>
+                    </a:prstGeom>
+                  </pic:spPr>
+                </pic:pic>
+              </a:graphicData>
+            </a:graphic>
+          </wp:inline>
+        </w:drawing>
+      </w:r>
+    </w:p>
+    <w:p>
+      <w:pPr>
+        <w:pStyle w:val="ListParagraph"/>
+        <w:numPr>
+          <w:ilvl w:val="0"/>
+          <w:numId w:val="21"/>
+        </w:numPr>
+      </w:pPr>
+      <w:r>
+        <w:t xml:space="preserve">Using </w:t>
+      </w:r>
+      <w:r>
+        <w:t xml:space="preserve">blazor </w:t>
+      </w:r>
+      <w:r>
+        <w:t xml:space="preserve">dependency injection </w:t>
+      </w:r>
+      <w:r>
+        <w:t>for operations that need to be used in many components</w:t>
+      </w:r>
+      <w:r>
+        <w:t xml:space="preserve"> (example: DB operations)</w:t>
+      </w:r>
+      <w:r>
+        <w:t xml:space="preserve"> to make </w:t>
+      </w:r>
+      <w:r>
+        <w:t xml:space="preserve">it easier for component to get data from </w:t>
+      </w:r>
+      <w:r>
+        <w:t>DB operations</w:t>
+      </w:r>
+      <w:r>
+        <w:t>.</w:t>
+      </w:r>
+    </w:p>
+    <w:p>
+      <w:pPr>
+        <w:pStyle w:val="ListParagraph"/>
+        <w:ind w:left="1440"/>
+      </w:pPr>
+      <w:r>
+        <w:rPr>
+          <w:noProof/>
+        </w:rPr>
+        <w:drawing>
+          <wp:inline distT="0" distB="0" distL="0" distR="0" wp14:anchorId="397381E6" wp14:editId="1F4B1A3E">
+            <wp:extent cx="3581400" cy="371475"/>
+            <wp:effectExtent l="0" t="0" r="0" b="9525"/>
+            <wp:docPr id="6" name="Picture 6"/>
+            <wp:cNvGraphicFramePr>
+              <a:graphicFrameLocks xmlns:a="http://schemas.openxmlformats.org/drawingml/2006/main" noChangeAspect="1"/>
+            </wp:cNvGraphicFramePr>
+            <a:graphic xmlns:a="http://schemas.openxmlformats.org/drawingml/2006/main">
+              <a:graphicData uri="http://schemas.openxmlformats.org/drawingml/2006/picture">
+                <pic:pic xmlns:pic="http://schemas.openxmlformats.org/drawingml/2006/picture">
+                  <pic:nvPicPr>
+                    <pic:cNvPr id="1" name=""/>
+                    <pic:cNvPicPr/>
+                  </pic:nvPicPr>
+                  <pic:blipFill>
+                    <a:blip r:embed="rId52"/>
+                    <a:stretch>
+                      <a:fillRect/>
+                    </a:stretch>
+                  </pic:blipFill>
+                  <pic:spPr>
+                    <a:xfrm>
+                      <a:off x="0" y="0"/>
+                      <a:ext cx="3581400" cy="371475"/>
+                    </a:xfrm>
+                    <a:prstGeom prst="rect">
+                      <a:avLst/>
+                    </a:prstGeom>
+                  </pic:spPr>
+                </pic:pic>
+              </a:graphicData>
+            </a:graphic>
+          </wp:inline>
+        </w:drawing>
+      </w:r>
+    </w:p>
+    <w:p>
+      <w:pPr>
+        <w:pStyle w:val="ListParagraph"/>
+        <w:ind w:left="1440"/>
+      </w:pPr>
+      <w:r>
+        <w:rPr>
+          <w:noProof/>
+        </w:rPr>
+        <w:drawing>
+          <wp:inline distT="0" distB="0" distL="0" distR="0" wp14:anchorId="0F773DDC" wp14:editId="6C8CD2F9">
+            <wp:extent cx="4238625" cy="914400"/>
+            <wp:effectExtent l="0" t="0" r="9525" b="0"/>
+            <wp:docPr id="9" name="Picture 9" descr="A screenshot of a computer&#10;&#10;Description automatically generated with medium confidence"/>
+            <wp:cNvGraphicFramePr>
+              <a:graphicFrameLocks xmlns:a="http://schemas.openxmlformats.org/drawingml/2006/main" noChangeAspect="1"/>
+            </wp:cNvGraphicFramePr>
+            <a:graphic xmlns:a="http://schemas.openxmlformats.org/drawingml/2006/main">
+              <a:graphicData uri="http://schemas.openxmlformats.org/drawingml/2006/picture">
+                <pic:pic xmlns:pic="http://schemas.openxmlformats.org/drawingml/2006/picture">
+                  <pic:nvPicPr>
+                    <pic:cNvPr id="9" name="Picture 9" descr="A screenshot of a computer&#10;&#10;Description automatically generated with medium confidence"/>
+                    <pic:cNvPicPr/>
+                  </pic:nvPicPr>
+                  <pic:blipFill>
+                    <a:blip r:embed="rId53"/>
+                    <a:stretch>
+                      <a:fillRect/>
+                    </a:stretch>
+                  </pic:blipFill>
+                  <pic:spPr>
+                    <a:xfrm>
+                      <a:off x="0" y="0"/>
+                      <a:ext cx="4238625" cy="914400"/>
+                    </a:xfrm>
+                    <a:prstGeom prst="rect">
+                      <a:avLst/>
+                    </a:prstGeom>
+                  </pic:spPr>
+                </pic:pic>
+              </a:graphicData>
+            </a:graphic>
+          </wp:inline>
+        </w:drawing>
+      </w:r>
+    </w:p>
+    <w:p>
+      <w:pPr>
+        <w:pStyle w:val="ListParagraph"/>
+        <w:numPr>
+          <w:ilvl w:val="0"/>
+          <w:numId w:val="21"/>
+        </w:numPr>
+      </w:pPr>
     </w:p>
     <w:sectPr>
       <w:pgSz w:w="11906" w:h="16838"/>
@@ -9564,7 +9430,7 @@
   <w:abstractNum w:abstractNumId="13" w15:restartNumberingAfterBreak="0">
     <w:nsid w:val="5BB74E94"/>
     <w:multiLevelType w:val="hybridMultilevel"/>
-    <w:tmpl w:val="72826F24"/>
+    <w:tmpl w:val="B98CD70C"/>
     <w:lvl w:ilvl="0" w:tplc="38090001">
       <w:start w:val="1"/>
       <w:numFmt w:val="bullet"/>
@@ -10909,6 +10775,7 @@
   <w:style w:type="character" w:default="1" w:styleId="DefaultParagraphFont">
     <w:name w:val="Default Paragraph Font"/>
     <w:uiPriority w:val="1"/>
+    <w:semiHidden/>
     <w:unhideWhenUsed/>
   </w:style>
   <w:style w:type="table" w:default="1" w:styleId="TableNormal">

</xml_diff>